<commit_message>
changed the video links to the youtube links
</commit_message>
<xml_diff>
--- a/Week 8 tidyr/Getting through the first week.docx
+++ b/Week 8 tidyr/Getting through the first week.docx
@@ -9,26 +9,10 @@
     </w:p>
     <w:p>
       <w:r>
-        <w:t xml:space="preserve">This week we will cover the tidyr package.  There will be reading in your book, videos to walk you through the material and the </w:t>
-      </w:r>
-      <w:proofErr w:type="gramStart"/>
-      <w:r>
-        <w:t>knitted .Rmd</w:t>
-      </w:r>
-      <w:proofErr w:type="gramEnd"/>
-      <w:r>
-        <w:t xml:space="preserve"> file.  </w:t>
+        <w:t xml:space="preserve">This week we will cover the tidyr package.  There will be reading in your book, videos to walk you through the material and the knitted .Rmd file.  </w:t>
       </w:r>
       <w:r>
-        <w:t xml:space="preserve">You will produce </w:t>
-      </w:r>
-      <w:proofErr w:type="gramStart"/>
-      <w:r>
-        <w:t>a .Rmd</w:t>
-      </w:r>
-      <w:proofErr w:type="gramEnd"/>
-      <w:r>
-        <w:t xml:space="preserve"> file (and the knitted version) containing solutions to all the exercises.  It is fine (but not required) if you want to also put in the examples I work out so you have everything in one place.  </w:t>
+        <w:t xml:space="preserve">You will produce a .Rmd file (and the knitted version) containing solutions to all the exercises.  It is fine (but not required) if you want to also put in the examples I work out so you have everything in one place.  </w:t>
       </w:r>
     </w:p>
     <w:p>
@@ -75,6 +59,20 @@
       <w:r>
         <w:t>watch the next video while reading the corresponding part of knitted lecture document and trying things out as I talk about them</w:t>
       </w:r>
+      <w:r>
+        <w:t xml:space="preserve"> (videos are all at </w:t>
+      </w:r>
+      <w:hyperlink r:id="rId6" w:history="1">
+        <w:r>
+          <w:rPr>
+            <w:rStyle w:val="Hyperlink"/>
+          </w:rPr>
+          <w:t>https://tinyurl.com/JaneWall</w:t>
+        </w:r>
+      </w:hyperlink>
+      <w:r>
+        <w:t xml:space="preserve"> and posted on Blackboard</w:t>
+      </w:r>
     </w:p>
     <w:p>
       <w:pPr>
@@ -100,15 +98,15 @@
         <w:tblLook w:val="04A0" w:firstRow="1" w:lastRow="0" w:firstColumn="1" w:lastColumn="0" w:noHBand="0" w:noVBand="1"/>
       </w:tblPr>
       <w:tblGrid>
-        <w:gridCol w:w="2170"/>
-        <w:gridCol w:w="2407"/>
-        <w:gridCol w:w="2338"/>
-        <w:gridCol w:w="2435"/>
+        <w:gridCol w:w="1742"/>
+        <w:gridCol w:w="1283"/>
+        <w:gridCol w:w="4972"/>
+        <w:gridCol w:w="1353"/>
       </w:tblGrid>
       <w:tr>
         <w:tc>
           <w:tcPr>
-            <w:tcW w:w="2170" w:type="dxa"/>
+            <w:tcW w:w="1742" w:type="dxa"/>
           </w:tcPr>
           <w:p>
             <w:r>
@@ -118,7 +116,7 @@
         </w:tc>
         <w:tc>
           <w:tcPr>
-            <w:tcW w:w="2407" w:type="dxa"/>
+            <w:tcW w:w="1283" w:type="dxa"/>
           </w:tcPr>
           <w:p>
             <w:r>
@@ -128,7 +126,7 @@
         </w:tc>
         <w:tc>
           <w:tcPr>
-            <w:tcW w:w="2338" w:type="dxa"/>
+            <w:tcW w:w="4972" w:type="dxa"/>
           </w:tcPr>
           <w:p>
             <w:r>
@@ -138,7 +136,7 @@
         </w:tc>
         <w:tc>
           <w:tcPr>
-            <w:tcW w:w="2435" w:type="dxa"/>
+            <w:tcW w:w="1353" w:type="dxa"/>
           </w:tcPr>
           <w:p>
             <w:r>
@@ -150,7 +148,7 @@
       <w:tr>
         <w:tc>
           <w:tcPr>
-            <w:tcW w:w="2170" w:type="dxa"/>
+            <w:tcW w:w="1742" w:type="dxa"/>
           </w:tcPr>
           <w:p>
             <w:r>
@@ -160,7 +158,7 @@
         </w:tc>
         <w:tc>
           <w:tcPr>
-            <w:tcW w:w="2407" w:type="dxa"/>
+            <w:tcW w:w="1283" w:type="dxa"/>
           </w:tcPr>
           <w:p>
             <w:r>
@@ -170,13 +168,31 @@
         </w:tc>
         <w:tc>
           <w:tcPr>
-            <w:tcW w:w="2338" w:type="dxa"/>
-          </w:tcPr>
-          <w:p/>
-        </w:tc>
-        <w:tc>
-          <w:tcPr>
-            <w:tcW w:w="2435" w:type="dxa"/>
+            <w:tcW w:w="4972" w:type="dxa"/>
+          </w:tcPr>
+          <w:p>
+            <w:pPr>
+              <w:rPr>
+                <w:rFonts w:cstheme="minorHAnsi"/>
+              </w:rPr>
+            </w:pPr>
+            <w:hyperlink w:history="1"/>
+            <w:hyperlink r:id="rId7" w:tgtFrame="_blank" w:history="1">
+              <w:r>
+                <w:rPr>
+                  <w:rStyle w:val="Hyperlink"/>
+                  <w:rFonts w:cstheme="minorHAnsi"/>
+                  <w:u w:val="none"/>
+                  <w:shd w:val="clear" w:color="auto" w:fill="F4F4F4"/>
+                </w:rPr>
+                <w:t>https://youtu.be/tuFl67HTY5I</w:t>
+              </w:r>
+            </w:hyperlink>
+          </w:p>
+        </w:tc>
+        <w:tc>
+          <w:tcPr>
+            <w:tcW w:w="1353" w:type="dxa"/>
           </w:tcPr>
           <w:p>
             <w:r>
@@ -188,7 +204,7 @@
       <w:tr>
         <w:tc>
           <w:tcPr>
-            <w:tcW w:w="2170" w:type="dxa"/>
+            <w:tcW w:w="1742" w:type="dxa"/>
           </w:tcPr>
           <w:p>
             <w:r>
@@ -198,7 +214,7 @@
         </w:tc>
         <w:tc>
           <w:tcPr>
-            <w:tcW w:w="2407" w:type="dxa"/>
+            <w:tcW w:w="1283" w:type="dxa"/>
           </w:tcPr>
           <w:p>
             <w:r>
@@ -208,13 +224,30 @@
         </w:tc>
         <w:tc>
           <w:tcPr>
-            <w:tcW w:w="2338" w:type="dxa"/>
-          </w:tcPr>
-          <w:p/>
-        </w:tc>
-        <w:tc>
-          <w:tcPr>
-            <w:tcW w:w="2435" w:type="dxa"/>
+            <w:tcW w:w="4972" w:type="dxa"/>
+          </w:tcPr>
+          <w:p>
+            <w:pPr>
+              <w:rPr>
+                <w:rFonts w:cstheme="minorHAnsi"/>
+              </w:rPr>
+            </w:pPr>
+            <w:hyperlink r:id="rId8" w:tgtFrame="_blank" w:history="1">
+              <w:r>
+                <w:rPr>
+                  <w:rStyle w:val="Hyperlink"/>
+                  <w:rFonts w:cstheme="minorHAnsi"/>
+                  <w:u w:val="none"/>
+                  <w:shd w:val="clear" w:color="auto" w:fill="F4F4F4"/>
+                </w:rPr>
+                <w:t>https://youtu.be/lzD60vZtcgA</w:t>
+              </w:r>
+            </w:hyperlink>
+          </w:p>
+        </w:tc>
+        <w:tc>
+          <w:tcPr>
+            <w:tcW w:w="1353" w:type="dxa"/>
           </w:tcPr>
           <w:p>
             <w:r>
@@ -226,7 +259,7 @@
       <w:tr>
         <w:tc>
           <w:tcPr>
-            <w:tcW w:w="2170" w:type="dxa"/>
+            <w:tcW w:w="1742" w:type="dxa"/>
           </w:tcPr>
           <w:p>
             <w:r>
@@ -236,7 +269,7 @@
         </w:tc>
         <w:tc>
           <w:tcPr>
-            <w:tcW w:w="2407" w:type="dxa"/>
+            <w:tcW w:w="1283" w:type="dxa"/>
           </w:tcPr>
           <w:p>
             <w:r>
@@ -246,13 +279,37 @@
         </w:tc>
         <w:tc>
           <w:tcPr>
-            <w:tcW w:w="2338" w:type="dxa"/>
-          </w:tcPr>
-          <w:p/>
-        </w:tc>
-        <w:tc>
-          <w:tcPr>
-            <w:tcW w:w="2435" w:type="dxa"/>
+            <w:tcW w:w="4972" w:type="dxa"/>
+          </w:tcPr>
+          <w:p>
+            <w:pPr>
+              <w:rPr>
+                <w:rFonts w:cstheme="minorHAnsi"/>
+              </w:rPr>
+            </w:pPr>
+            <w:hyperlink r:id="rId9" w:tgtFrame="_blank" w:history="1">
+              <w:r>
+                <w:rPr>
+                  <w:rStyle w:val="Hyperlink"/>
+                  <w:rFonts w:cstheme="minorHAnsi"/>
+                  <w:u w:val="none"/>
+                  <w:shd w:val="clear" w:color="auto" w:fill="F4F4F4"/>
+                </w:rPr>
+                <w:t>https://youtu.be/XOP7ZxQCwl8</w:t>
+              </w:r>
+            </w:hyperlink>
+          </w:p>
+          <w:p>
+            <w:pPr>
+              <w:rPr>
+                <w:rFonts w:cstheme="minorHAnsi"/>
+              </w:rPr>
+            </w:pPr>
+          </w:p>
+        </w:tc>
+        <w:tc>
+          <w:tcPr>
+            <w:tcW w:w="1353" w:type="dxa"/>
           </w:tcPr>
           <w:p>
             <w:r>
@@ -264,7 +321,7 @@
       <w:tr>
         <w:tc>
           <w:tcPr>
-            <w:tcW w:w="2170" w:type="dxa"/>
+            <w:tcW w:w="1742" w:type="dxa"/>
           </w:tcPr>
           <w:p>
             <w:r>
@@ -274,7 +331,7 @@
         </w:tc>
         <w:tc>
           <w:tcPr>
-            <w:tcW w:w="2407" w:type="dxa"/>
+            <w:tcW w:w="1283" w:type="dxa"/>
           </w:tcPr>
           <w:p>
             <w:r>
@@ -284,13 +341,31 @@
         </w:tc>
         <w:tc>
           <w:tcPr>
-            <w:tcW w:w="2338" w:type="dxa"/>
-          </w:tcPr>
-          <w:p/>
-        </w:tc>
-        <w:tc>
-          <w:tcPr>
-            <w:tcW w:w="2435" w:type="dxa"/>
+            <w:tcW w:w="4972" w:type="dxa"/>
+          </w:tcPr>
+          <w:p>
+            <w:pPr>
+              <w:rPr>
+                <w:rStyle w:val="Hyperlink"/>
+                <w:u w:val="none"/>
+                <w:shd w:val="clear" w:color="auto" w:fill="F4F4F4"/>
+              </w:rPr>
+            </w:pPr>
+            <w:hyperlink r:id="rId10" w:tgtFrame="_blank" w:history="1">
+              <w:r>
+                <w:rPr>
+                  <w:rStyle w:val="Hyperlink"/>
+                  <w:u w:val="none"/>
+                  <w:shd w:val="clear" w:color="auto" w:fill="F4F4F4"/>
+                </w:rPr>
+                <w:t>https://youtu.be/BQ9RLr61xrw</w:t>
+              </w:r>
+            </w:hyperlink>
+          </w:p>
+        </w:tc>
+        <w:tc>
+          <w:tcPr>
+            <w:tcW w:w="1353" w:type="dxa"/>
           </w:tcPr>
           <w:p>
             <w:r>
@@ -302,19 +377,17 @@
       <w:tr>
         <w:tc>
           <w:tcPr>
-            <w:tcW w:w="2170" w:type="dxa"/>
-          </w:tcPr>
-          <w:p>
-            <w:proofErr w:type="spellStart"/>
+            <w:tcW w:w="1742" w:type="dxa"/>
+          </w:tcPr>
+          <w:p>
             <w:r>
               <w:t>Names_pattern</w:t>
             </w:r>
-            <w:proofErr w:type="spellEnd"/>
-          </w:p>
-        </w:tc>
-        <w:tc>
-          <w:tcPr>
-            <w:tcW w:w="2407" w:type="dxa"/>
+          </w:p>
+        </w:tc>
+        <w:tc>
+          <w:tcPr>
+            <w:tcW w:w="1283" w:type="dxa"/>
           </w:tcPr>
           <w:p>
             <w:r>
@@ -324,17 +397,38 @@
         </w:tc>
         <w:tc>
           <w:tcPr>
-            <w:tcW w:w="2338" w:type="dxa"/>
-          </w:tcPr>
-          <w:p/>
-        </w:tc>
-        <w:tc>
-          <w:tcPr>
-            <w:tcW w:w="2435" w:type="dxa"/>
+            <w:tcW w:w="4972" w:type="dxa"/>
+          </w:tcPr>
+          <w:p>
+            <w:pPr>
+              <w:rPr>
+                <w:rStyle w:val="Hyperlink"/>
+                <w:u w:val="none"/>
+                <w:shd w:val="clear" w:color="auto" w:fill="F4F4F4"/>
+              </w:rPr>
+            </w:pPr>
+            <w:hyperlink r:id="rId11" w:tgtFrame="_blank" w:history="1">
+              <w:r>
+                <w:rPr>
+                  <w:rStyle w:val="Hyperlink"/>
+                  <w:u w:val="none"/>
+                  <w:shd w:val="clear" w:color="auto" w:fill="F4F4F4"/>
+                </w:rPr>
+                <w:t>https://youtu.be/jkw54W1-MgI</w:t>
+              </w:r>
+            </w:hyperlink>
+          </w:p>
+        </w:tc>
+        <w:tc>
+          <w:tcPr>
+            <w:tcW w:w="1353" w:type="dxa"/>
           </w:tcPr>
           <w:p>
             <w:r>
               <w:t>10</w:t>
+            </w:r>
+            <w:r>
+              <w:t xml:space="preserve"> - 11</w:t>
             </w:r>
           </w:p>
         </w:tc>
@@ -342,53 +436,73 @@
       <w:tr>
         <w:tc>
           <w:tcPr>
-            <w:tcW w:w="2170" w:type="dxa"/>
-          </w:tcPr>
-          <w:p>
-            <w:r>
-              <w:t xml:space="preserve">Multiple </w:t>
-            </w:r>
-            <w:proofErr w:type="spellStart"/>
-            <w:r>
-              <w:t>obs</w:t>
-            </w:r>
-            <w:proofErr w:type="spellEnd"/>
-            <w:r>
-              <w:t xml:space="preserve"> per row &amp; Hand specification</w:t>
-            </w:r>
-          </w:p>
-        </w:tc>
-        <w:tc>
-          <w:tcPr>
-            <w:tcW w:w="2407" w:type="dxa"/>
+            <w:tcW w:w="1742" w:type="dxa"/>
+          </w:tcPr>
+          <w:p>
+            <w:r>
+              <w:t>Multiple obs per row &amp; Hand specification</w:t>
+            </w:r>
+          </w:p>
+        </w:tc>
+        <w:tc>
+          <w:tcPr>
+            <w:tcW w:w="1283" w:type="dxa"/>
           </w:tcPr>
           <w:p/>
         </w:tc>
         <w:tc>
           <w:tcPr>
-            <w:tcW w:w="2338" w:type="dxa"/>
-          </w:tcPr>
-          <w:p/>
-        </w:tc>
-        <w:tc>
-          <w:tcPr>
-            <w:tcW w:w="2435" w:type="dxa"/>
-          </w:tcPr>
-          <w:p>
-            <w:r>
-              <w:t>11 - 12</w:t>
+            <w:tcW w:w="4972" w:type="dxa"/>
+          </w:tcPr>
+          <w:p>
+            <w:pPr>
+              <w:rPr>
+                <w:rStyle w:val="Hyperlink"/>
+                <w:u w:val="none"/>
+                <w:shd w:val="clear" w:color="auto" w:fill="F4F4F4"/>
+              </w:rPr>
+            </w:pPr>
+            <w:hyperlink r:id="rId12" w:tgtFrame="_blank" w:history="1">
+              <w:r>
+                <w:rPr>
+                  <w:rStyle w:val="Hyperlink"/>
+                  <w:u w:val="none"/>
+                  <w:shd w:val="clear" w:color="auto" w:fill="F4F4F4"/>
+                </w:rPr>
+                <w:t>https://youtu.be/WKfv0ldQBLY</w:t>
+              </w:r>
+            </w:hyperlink>
+          </w:p>
+        </w:tc>
+        <w:tc>
+          <w:tcPr>
+            <w:tcW w:w="1353" w:type="dxa"/>
+          </w:tcPr>
+          <w:p>
+            <w:r>
+              <w:t>1</w:t>
+            </w:r>
+            <w:r>
+              <w:t>2</w:t>
+            </w:r>
+            <w:r>
+              <w:t xml:space="preserve"> - 1</w:t>
+            </w:r>
+            <w:r>
+              <w:t>3</w:t>
             </w:r>
           </w:p>
         </w:tc>
       </w:tr>
     </w:tbl>
-    <w:p/>
+    <w:p>
+      <w:bookmarkStart w:id="0" w:name="_GoBack"/>
+    </w:p>
+    <w:bookmarkEnd w:id="0"/>
     <w:p>
       <w:r>
         <w:t>Come to office hours with me or our TA using Blackboard collaborate for discussion or questions or help debugging.</w:t>
       </w:r>
-      <w:bookmarkStart w:id="0" w:name="_GoBack"/>
-      <w:bookmarkEnd w:id="0"/>
     </w:p>
     <w:sectPr>
       <w:pgSz w:w="12240" w:h="15840"/>
@@ -1074,6 +1188,18 @@
       </w:tblBorders>
     </w:tblPr>
   </w:style>
+  <w:style w:type="character" w:styleId="FollowedHyperlink">
+    <w:name w:val="FollowedHyperlink"/>
+    <w:basedOn w:val="DefaultParagraphFont"/>
+    <w:uiPriority w:val="99"/>
+    <w:semiHidden/>
+    <w:unhideWhenUsed/>
+    <w:rsid w:val="00C071E0"/>
+    <w:rPr>
+      <w:color w:val="954F72" w:themeColor="followedHyperlink"/>
+      <w:u w:val="single"/>
+    </w:rPr>
+  </w:style>
 </w:styles>
 </file>
 

</xml_diff>